<commit_message>
Added Sunah's stakeholders section
</commit_message>
<xml_diff>
--- a/report.docx
+++ b/report.docx
@@ -27,11 +27,27 @@
         </w:tabs>
       </w:pPr>
       <w:r>
-        <w:t>Esther, Sunnah, Keven, Jeffery, Tyler</w:t>
+        <w:t xml:space="preserve">Esther, </w:t>
+      </w:r>
+      <w:proofErr w:type="spellStart"/>
+      <w:r>
+        <w:t>Sunah</w:t>
+      </w:r>
+      <w:proofErr w:type="spellEnd"/>
+      <w:r>
+        <w:t>, Keven, Jeffr</w:t>
+      </w:r>
+      <w:r>
+        <w:t>e</w:t>
+      </w:r>
+      <w:r>
+        <w:t>y, Tyler</w:t>
       </w:r>
       <w:r>
         <w:tab/>
       </w:r>
+      <w:bookmarkStart w:id="0" w:name="_GoBack"/>
+      <w:bookmarkEnd w:id="0"/>
     </w:p>
     <w:p>
       <w:pPr>
@@ -101,14 +117,356 @@
       </w:r>
     </w:p>
     <w:p>
-      <w:r>
-        <w:tab/>
-        <w:t>Placeholder sentence.</w:t>
-      </w:r>
-    </w:p>
-    <w:p>
-      <w:pPr>
-        <w:ind w:firstLine="720"/>
+      <w:pPr>
+        <w:pStyle w:val="NormalWeb"/>
+        <w:spacing w:before="0" w:beforeAutospacing="0" w:after="0" w:afterAutospacing="0"/>
+        <w:rPr>
+          <w:rFonts w:asciiTheme="minorHAnsi" w:hAnsiTheme="minorHAnsi" w:cstheme="minorHAnsi"/>
+          <w:sz w:val="22"/>
+          <w:szCs w:val="22"/>
+        </w:rPr>
+      </w:pPr>
+      <w:r>
+        <w:rPr>
+          <w:rFonts w:asciiTheme="minorHAnsi" w:hAnsiTheme="minorHAnsi" w:cstheme="minorHAnsi"/>
+          <w:color w:val="000000"/>
+          <w:sz w:val="22"/>
+          <w:szCs w:val="22"/>
+        </w:rPr>
+        <w:t>Experienced users who play multiplayer games:</w:t>
+      </w:r>
+      <w:r>
+        <w:rPr>
+          <w:rFonts w:asciiTheme="minorHAnsi" w:hAnsiTheme="minorHAnsi" w:cstheme="minorHAnsi"/>
+          <w:color w:val="000000"/>
+          <w:sz w:val="22"/>
+          <w:szCs w:val="22"/>
+        </w:rPr>
+        <w:br/>
+        <w:t xml:space="preserve"> </w:t>
+      </w:r>
+      <w:r>
+        <w:rPr>
+          <w:rFonts w:asciiTheme="minorHAnsi" w:hAnsiTheme="minorHAnsi" w:cstheme="minorHAnsi"/>
+          <w:color w:val="000000"/>
+          <w:sz w:val="22"/>
+          <w:szCs w:val="22"/>
+        </w:rPr>
+        <w:t xml:space="preserve"> </w:t>
+      </w:r>
+      <w:r>
+        <w:rPr>
+          <w:rFonts w:asciiTheme="minorHAnsi" w:hAnsiTheme="minorHAnsi" w:cstheme="minorHAnsi"/>
+          <w:color w:val="000000"/>
+          <w:sz w:val="22"/>
+          <w:szCs w:val="22"/>
+        </w:rPr>
+        <w:t>These users have experience in playing games where they need other players to play. Thus, they will have previous experience of in game or out of game programs that help to match different players into teams. They may feel the need for finding people who are have the similar rank (experience level) as themselves to play a game. They will have more knowledge on the games that they play regularly and will looking for specific people to play games with. They may also be part of game communities, forums, etc. Which also connects them to new people in the game community. May also be looking for new friends with same interests in games.</w:t>
+      </w:r>
+      <w:r>
+        <w:rPr>
+          <w:rFonts w:asciiTheme="minorHAnsi" w:hAnsiTheme="minorHAnsi" w:cstheme="minorHAnsi"/>
+          <w:color w:val="000000"/>
+          <w:sz w:val="22"/>
+          <w:szCs w:val="22"/>
+        </w:rPr>
+        <w:br/>
+      </w:r>
+      <w:r>
+        <w:rPr>
+          <w:rFonts w:asciiTheme="minorHAnsi" w:hAnsiTheme="minorHAnsi" w:cstheme="minorHAnsi"/>
+          <w:color w:val="000000"/>
+          <w:sz w:val="22"/>
+          <w:szCs w:val="22"/>
+        </w:rPr>
+        <w:br/>
+        <w:t>Normal users who have trouble finding people to play games with:</w:t>
+      </w:r>
+      <w:r>
+        <w:rPr>
+          <w:rFonts w:asciiTheme="minorHAnsi" w:hAnsiTheme="minorHAnsi" w:cstheme="minorHAnsi"/>
+          <w:color w:val="000000"/>
+          <w:sz w:val="22"/>
+          <w:szCs w:val="22"/>
+        </w:rPr>
+        <w:br/>
+        <w:t xml:space="preserve"> </w:t>
+      </w:r>
+      <w:r>
+        <w:rPr>
+          <w:rFonts w:asciiTheme="minorHAnsi" w:hAnsiTheme="minorHAnsi" w:cstheme="minorHAnsi"/>
+          <w:color w:val="000000"/>
+          <w:sz w:val="22"/>
+          <w:szCs w:val="22"/>
+        </w:rPr>
+        <w:t xml:space="preserve"> </w:t>
+      </w:r>
+      <w:r>
+        <w:rPr>
+          <w:rFonts w:asciiTheme="minorHAnsi" w:hAnsiTheme="minorHAnsi" w:cstheme="minorHAnsi"/>
+          <w:color w:val="000000"/>
+          <w:sz w:val="22"/>
+          <w:szCs w:val="22"/>
+        </w:rPr>
+        <w:t xml:space="preserve">They will not have as much experience and may not be as invested into games as </w:t>
+      </w:r>
+      <w:proofErr w:type="gramStart"/>
+      <w:r>
+        <w:rPr>
+          <w:rFonts w:asciiTheme="minorHAnsi" w:hAnsiTheme="minorHAnsi" w:cstheme="minorHAnsi"/>
+          <w:color w:val="000000"/>
+          <w:sz w:val="22"/>
+          <w:szCs w:val="22"/>
+        </w:rPr>
+        <w:t>a</w:t>
+      </w:r>
+      <w:proofErr w:type="gramEnd"/>
+      <w:r>
+        <w:rPr>
+          <w:rFonts w:asciiTheme="minorHAnsi" w:hAnsiTheme="minorHAnsi" w:cstheme="minorHAnsi"/>
+          <w:color w:val="000000"/>
+          <w:sz w:val="22"/>
+          <w:szCs w:val="22"/>
+        </w:rPr>
+        <w:t xml:space="preserve"> experienced gamer. But since they are not regular </w:t>
+      </w:r>
+      <w:proofErr w:type="gramStart"/>
+      <w:r>
+        <w:rPr>
+          <w:rFonts w:asciiTheme="minorHAnsi" w:hAnsiTheme="minorHAnsi" w:cstheme="minorHAnsi"/>
+          <w:color w:val="000000"/>
+          <w:sz w:val="22"/>
+          <w:szCs w:val="22"/>
+        </w:rPr>
+        <w:t>players</w:t>
+      </w:r>
+      <w:proofErr w:type="gramEnd"/>
+      <w:r>
+        <w:rPr>
+          <w:rFonts w:asciiTheme="minorHAnsi" w:hAnsiTheme="minorHAnsi" w:cstheme="minorHAnsi"/>
+          <w:color w:val="000000"/>
+          <w:sz w:val="22"/>
+          <w:szCs w:val="22"/>
+        </w:rPr>
+        <w:t xml:space="preserve"> they may not know many people who play a specific game they want to play and may just use in game team making mechanism in order to be matched with random people to play with. May also be just looking for new friends with same interests in games.</w:t>
+      </w:r>
+      <w:r>
+        <w:rPr>
+          <w:rFonts w:asciiTheme="minorHAnsi" w:hAnsiTheme="minorHAnsi" w:cstheme="minorHAnsi"/>
+          <w:color w:val="000000"/>
+          <w:sz w:val="22"/>
+          <w:szCs w:val="22"/>
+        </w:rPr>
+        <w:br/>
+      </w:r>
+      <w:r>
+        <w:rPr>
+          <w:rFonts w:asciiTheme="minorHAnsi" w:hAnsiTheme="minorHAnsi" w:cstheme="minorHAnsi"/>
+          <w:color w:val="000000"/>
+          <w:sz w:val="22"/>
+          <w:szCs w:val="22"/>
+        </w:rPr>
+        <w:br/>
+        <w:t xml:space="preserve">Users who are looking to try new games: </w:t>
+      </w:r>
+      <w:r>
+        <w:rPr>
+          <w:rFonts w:asciiTheme="minorHAnsi" w:hAnsiTheme="minorHAnsi" w:cstheme="minorHAnsi"/>
+          <w:color w:val="000000"/>
+          <w:sz w:val="22"/>
+          <w:szCs w:val="22"/>
+        </w:rPr>
+        <w:br/>
+        <w:t xml:space="preserve"> Since they are starting off in a new game, they will not have much information on game mechanics and people who play the game. Thus, they will need a way to find people to play with. They may be experienced in using apps that give information on games or find information on the website that reviews the new games that they want to play.</w:t>
+      </w:r>
+      <w:r>
+        <w:rPr>
+          <w:rFonts w:asciiTheme="minorHAnsi" w:hAnsiTheme="minorHAnsi" w:cstheme="minorHAnsi"/>
+          <w:color w:val="000000"/>
+          <w:sz w:val="22"/>
+          <w:szCs w:val="22"/>
+        </w:rPr>
+        <w:br/>
+      </w:r>
+      <w:r>
+        <w:rPr>
+          <w:rFonts w:asciiTheme="minorHAnsi" w:hAnsiTheme="minorHAnsi" w:cstheme="minorHAnsi"/>
+          <w:color w:val="000000"/>
+          <w:sz w:val="22"/>
+          <w:szCs w:val="22"/>
+        </w:rPr>
+        <w:br/>
+      </w:r>
+      <w:r>
+        <w:rPr>
+          <w:rFonts w:asciiTheme="minorHAnsi" w:hAnsiTheme="minorHAnsi" w:cstheme="minorHAnsi"/>
+          <w:color w:val="000000"/>
+          <w:sz w:val="22"/>
+          <w:szCs w:val="22"/>
+        </w:rPr>
+        <w:lastRenderedPageBreak/>
+        <w:t>Users who never played games but want to start:</w:t>
+      </w:r>
+      <w:r>
+        <w:rPr>
+          <w:rFonts w:asciiTheme="minorHAnsi" w:hAnsiTheme="minorHAnsi" w:cstheme="minorHAnsi"/>
+          <w:color w:val="000000"/>
+          <w:sz w:val="22"/>
+          <w:szCs w:val="22"/>
+        </w:rPr>
+        <w:br/>
+        <w:t xml:space="preserve"> These users will have very little background knowledge on games and programs, communities, people related to games. They may want recommendations and reviews on games in order to find one that interests them. These users will have no experience using programs where they can find new people to play with. </w:t>
+      </w:r>
+      <w:r>
+        <w:rPr>
+          <w:rFonts w:asciiTheme="minorHAnsi" w:hAnsiTheme="minorHAnsi" w:cstheme="minorHAnsi"/>
+          <w:color w:val="000000"/>
+          <w:sz w:val="22"/>
+          <w:szCs w:val="22"/>
+        </w:rPr>
+        <w:br/>
+      </w:r>
+      <w:r>
+        <w:rPr>
+          <w:rFonts w:asciiTheme="minorHAnsi" w:hAnsiTheme="minorHAnsi" w:cstheme="minorHAnsi"/>
+          <w:color w:val="000000"/>
+          <w:sz w:val="22"/>
+          <w:szCs w:val="22"/>
+        </w:rPr>
+        <w:br/>
+        <w:t>Streamers/content creators (</w:t>
+      </w:r>
+      <w:proofErr w:type="spellStart"/>
+      <w:r>
+        <w:rPr>
+          <w:rFonts w:asciiTheme="minorHAnsi" w:hAnsiTheme="minorHAnsi" w:cstheme="minorHAnsi"/>
+          <w:color w:val="000000"/>
+          <w:sz w:val="22"/>
+          <w:szCs w:val="22"/>
+        </w:rPr>
+        <w:t>Youtube</w:t>
+      </w:r>
+      <w:proofErr w:type="spellEnd"/>
+      <w:r>
+        <w:rPr>
+          <w:rFonts w:asciiTheme="minorHAnsi" w:hAnsiTheme="minorHAnsi" w:cstheme="minorHAnsi"/>
+          <w:color w:val="000000"/>
+          <w:sz w:val="22"/>
+          <w:szCs w:val="22"/>
+        </w:rPr>
+        <w:t>):</w:t>
+      </w:r>
+      <w:r>
+        <w:rPr>
+          <w:rFonts w:asciiTheme="minorHAnsi" w:hAnsiTheme="minorHAnsi" w:cstheme="minorHAnsi"/>
+          <w:color w:val="000000"/>
+          <w:sz w:val="22"/>
+          <w:szCs w:val="22"/>
+        </w:rPr>
+        <w:br/>
+        <w:t xml:space="preserve"> If they are content creators related to games, they will have lots of information and experience using programs regarding games. They will be </w:t>
+      </w:r>
+      <w:proofErr w:type="gramStart"/>
+      <w:r>
+        <w:rPr>
+          <w:rFonts w:asciiTheme="minorHAnsi" w:hAnsiTheme="minorHAnsi" w:cstheme="minorHAnsi"/>
+          <w:color w:val="000000"/>
+          <w:sz w:val="22"/>
+          <w:szCs w:val="22"/>
+        </w:rPr>
+        <w:t>similar to</w:t>
+      </w:r>
+      <w:proofErr w:type="gramEnd"/>
+      <w:r>
+        <w:rPr>
+          <w:rFonts w:asciiTheme="minorHAnsi" w:hAnsiTheme="minorHAnsi" w:cstheme="minorHAnsi"/>
+          <w:color w:val="000000"/>
+          <w:sz w:val="22"/>
+          <w:szCs w:val="22"/>
+        </w:rPr>
+        <w:t xml:space="preserve"> the experienced gamer. </w:t>
+      </w:r>
+      <w:r>
+        <w:rPr>
+          <w:rFonts w:asciiTheme="minorHAnsi" w:hAnsiTheme="minorHAnsi" w:cstheme="minorHAnsi"/>
+          <w:color w:val="000000"/>
+          <w:sz w:val="22"/>
+          <w:szCs w:val="22"/>
+        </w:rPr>
+        <w:br/>
+      </w:r>
+      <w:r>
+        <w:rPr>
+          <w:rFonts w:asciiTheme="minorHAnsi" w:hAnsiTheme="minorHAnsi" w:cstheme="minorHAnsi"/>
+          <w:color w:val="000000"/>
+          <w:sz w:val="22"/>
+          <w:szCs w:val="22"/>
+        </w:rPr>
+        <w:br/>
+        <w:t>Game companies:</w:t>
+      </w:r>
+      <w:r>
+        <w:rPr>
+          <w:rFonts w:asciiTheme="minorHAnsi" w:hAnsiTheme="minorHAnsi" w:cstheme="minorHAnsi"/>
+          <w:color w:val="000000"/>
+          <w:sz w:val="22"/>
+          <w:szCs w:val="22"/>
+        </w:rPr>
+        <w:br/>
+      </w:r>
+      <w:r>
+        <w:rPr>
+          <w:rFonts w:asciiTheme="minorHAnsi" w:hAnsiTheme="minorHAnsi" w:cstheme="minorHAnsi"/>
+          <w:color w:val="000000"/>
+          <w:sz w:val="22"/>
+          <w:szCs w:val="22"/>
+        </w:rPr>
+        <w:t xml:space="preserve"> </w:t>
+      </w:r>
+      <w:r>
+        <w:rPr>
+          <w:rFonts w:asciiTheme="minorHAnsi" w:hAnsiTheme="minorHAnsi" w:cstheme="minorHAnsi"/>
+          <w:color w:val="000000"/>
+          <w:sz w:val="22"/>
+          <w:szCs w:val="22"/>
+        </w:rPr>
+        <w:t>They will have lots of information about the gaming community and what gamers are looking for. Some game companies will be interested in the product since it will get more people to be invested in their games, especially if they are a multiplayer game company.</w:t>
+      </w:r>
+      <w:r>
+        <w:rPr>
+          <w:rFonts w:asciiTheme="minorHAnsi" w:hAnsiTheme="minorHAnsi" w:cstheme="minorHAnsi"/>
+          <w:color w:val="000000"/>
+          <w:sz w:val="22"/>
+          <w:szCs w:val="22"/>
+        </w:rPr>
+        <w:br/>
+      </w:r>
+      <w:r>
+        <w:rPr>
+          <w:rFonts w:asciiTheme="minorHAnsi" w:hAnsiTheme="minorHAnsi" w:cstheme="minorHAnsi"/>
+          <w:color w:val="000000"/>
+          <w:sz w:val="22"/>
+          <w:szCs w:val="22"/>
+        </w:rPr>
+        <w:br/>
+        <w:t>Advertisers:</w:t>
+      </w:r>
+      <w:r>
+        <w:rPr>
+          <w:rFonts w:asciiTheme="minorHAnsi" w:hAnsiTheme="minorHAnsi" w:cstheme="minorHAnsi"/>
+          <w:color w:val="000000"/>
+          <w:sz w:val="22"/>
+          <w:szCs w:val="22"/>
+        </w:rPr>
+        <w:br/>
+        <w:t xml:space="preserve"> They will be interested in the product if the product has a lot of traffic (many people use it) thus they can use it as a platform for their advertisements. Depending on what they advertise they will have a lot or very little knowledge on games and game programs that help people to find other players to play with. If they are trying to advertise specifically to gamers, they will have more information on the topic compared to any advertisers who are aiming for a general population.</w:t>
+      </w:r>
+    </w:p>
+    <w:p>
+      <w:pPr>
+        <w:rPr>
+          <w:rFonts w:cstheme="minorHAnsi"/>
+        </w:rPr>
       </w:pPr>
     </w:p>
     <w:p>
@@ -144,24 +502,27 @@
         <w:ind w:firstLine="720"/>
       </w:pPr>
       <w:r>
+        <w:t xml:space="preserve">The second research method we used was character profiles. We used this method because a lot of our friends play games and we could base some of the profiles off of </w:t>
+      </w:r>
+      <w:proofErr w:type="gramStart"/>
+      <w:r>
+        <w:t>them, and</w:t>
+      </w:r>
+      <w:proofErr w:type="gramEnd"/>
+      <w:r>
+        <w:t xml:space="preserve"> use the survey responses as a part as well. This would help us easily develop these profiles and we could get a general idea on our potential user base. Understanding our different types of customers will help us develop new and more ideas to target them and use our application. Some of the profiles we developed were a </w:t>
+      </w:r>
+      <w:proofErr w:type="gramStart"/>
+      <w:r>
+        <w:t>23 year old</w:t>
+      </w:r>
+      <w:proofErr w:type="gramEnd"/>
+      <w:r>
+        <w:t xml:space="preserve"> female named Naomi who like to play instruments. She often likes to play multiplayer party games such as Overcooked, Mario Party, and Mario Kart. She likes to have a good time with friends and </w:t>
+      </w:r>
+      <w:r>
         <w:lastRenderedPageBreak/>
-        <w:t xml:space="preserve">The second research method we used was character profiles. We used this method because a lot of our friends play games and we could base some of the profiles off of </w:t>
-      </w:r>
-      <w:proofErr w:type="gramStart"/>
-      <w:r>
-        <w:t>them, and</w:t>
-      </w:r>
-      <w:proofErr w:type="gramEnd"/>
-      <w:r>
-        <w:t xml:space="preserve"> use the survey responses as a part as well. This would help us easily develop these profiles and we could get a general idea on our potential user base. Understanding our different types of customers will help us develop new and more ideas to target them and use our application. Some of the profiles we developed were a </w:t>
-      </w:r>
-      <w:proofErr w:type="gramStart"/>
-      <w:r>
-        <w:t>23 year old</w:t>
-      </w:r>
-      <w:proofErr w:type="gramEnd"/>
-      <w:r>
-        <w:t xml:space="preserve"> female named Naomi who like to play instruments. She often likes to play multiplayer party games such as Overcooked, Mario Party, and Mario Kart. She likes to have a good time with friends and has an easy time finding friends to play with. </w:t>
+        <w:t xml:space="preserve">has an easy time finding friends to play with. </w:t>
       </w:r>
       <w:proofErr w:type="gramStart"/>
       <w:r>
@@ -290,8 +651,6 @@
           <w:szCs w:val="32"/>
         </w:rPr>
       </w:pPr>
-      <w:bookmarkStart w:id="0" w:name="_GoBack"/>
-      <w:bookmarkEnd w:id="0"/>
       <w:r>
         <w:rPr>
           <w:rFonts w:asciiTheme="majorHAnsi" w:hAnsiTheme="majorHAnsi" w:cstheme="majorHAnsi"/>
@@ -352,127 +711,127 @@
           <w:color w:val="000000"/>
           <w:lang w:eastAsia="en-CA"/>
         </w:rPr>
+        <w:t>He accesses the system (either through an application or a webpage</w:t>
+      </w:r>
+      <w:proofErr w:type="gramStart"/>
+      <w:r>
+        <w:rPr>
+          <w:rFonts w:eastAsia="Times New Roman" w:cstheme="minorHAnsi"/>
+          <w:color w:val="000000"/>
+          <w:lang w:eastAsia="en-CA"/>
+        </w:rPr>
+        <w:t>), and</w:t>
+      </w:r>
+      <w:proofErr w:type="gramEnd"/>
+      <w:r>
+        <w:rPr>
+          <w:rFonts w:eastAsia="Times New Roman" w:cstheme="minorHAnsi"/>
+          <w:color w:val="000000"/>
+          <w:lang w:eastAsia="en-CA"/>
+        </w:rPr>
+        <w:t xml:space="preserve"> puts up a posting for his team in the League of Legends category. In the posting, he specifies that he is looking players for a </w:t>
+      </w:r>
+      <w:proofErr w:type="gramStart"/>
+      <w:r>
+        <w:rPr>
+          <w:rFonts w:eastAsia="Times New Roman" w:cstheme="minorHAnsi"/>
+          <w:color w:val="000000"/>
+          <w:lang w:eastAsia="en-CA"/>
+        </w:rPr>
+        <w:t>tournament, and</w:t>
+      </w:r>
+      <w:proofErr w:type="gramEnd"/>
+      <w:r>
+        <w:rPr>
+          <w:rFonts w:eastAsia="Times New Roman" w:cstheme="minorHAnsi"/>
+          <w:color w:val="000000"/>
+          <w:lang w:eastAsia="en-CA"/>
+        </w:rPr>
+        <w:t xml:space="preserve"> specifies the requirements of the players looking to join.</w:t>
+      </w:r>
+    </w:p>
+    <w:p>
+      <w:pPr>
+        <w:spacing w:after="0" w:line="240" w:lineRule="auto"/>
+        <w:rPr>
+          <w:rFonts w:eastAsia="Times New Roman" w:cstheme="minorHAnsi"/>
+          <w:lang w:eastAsia="en-CA"/>
+        </w:rPr>
+      </w:pPr>
+    </w:p>
+    <w:p>
+      <w:pPr>
+        <w:spacing w:after="0" w:line="240" w:lineRule="auto"/>
+        <w:rPr>
+          <w:rFonts w:eastAsia="Times New Roman" w:cstheme="minorHAnsi"/>
+          <w:lang w:eastAsia="en-CA"/>
+        </w:rPr>
+      </w:pPr>
+      <w:r>
+        <w:rPr>
+          <w:rFonts w:eastAsia="Times New Roman" w:cstheme="minorHAnsi"/>
+          <w:color w:val="000000"/>
+          <w:lang w:eastAsia="en-CA"/>
+        </w:rPr>
+        <w:t xml:space="preserve">Jakob checks the system a day </w:t>
+      </w:r>
+      <w:r>
+        <w:rPr>
+          <w:rFonts w:eastAsia="Times New Roman" w:cstheme="minorHAnsi"/>
+          <w:color w:val="000000"/>
+          <w:lang w:eastAsia="en-CA"/>
+        </w:rPr>
+        <w:t>later and</w:t>
+      </w:r>
+      <w:r>
+        <w:rPr>
+          <w:rFonts w:eastAsia="Times New Roman" w:cstheme="minorHAnsi"/>
+          <w:color w:val="000000"/>
+          <w:lang w:eastAsia="en-CA"/>
+        </w:rPr>
+        <w:t xml:space="preserve"> is notified that 4 players are interested in joining. He examines each players </w:t>
+      </w:r>
+      <w:r>
+        <w:rPr>
+          <w:rFonts w:eastAsia="Times New Roman" w:cstheme="minorHAnsi"/>
+          <w:color w:val="000000"/>
+          <w:lang w:eastAsia="en-CA"/>
+        </w:rPr>
+        <w:t>profile</w:t>
+      </w:r>
+      <w:r>
+        <w:rPr>
+          <w:rFonts w:eastAsia="Times New Roman" w:cstheme="minorHAnsi"/>
+          <w:color w:val="000000"/>
+          <w:lang w:eastAsia="en-CA"/>
+        </w:rPr>
+        <w:t xml:space="preserve"> for their ranks and reputation. After consulting with the other team members, he accepts 2 players. Jakob sends the players his contact information, and they switch to an external platform to communicate further.</w:t>
+      </w:r>
+    </w:p>
+    <w:p>
+      <w:pPr>
+        <w:spacing w:after="0" w:line="240" w:lineRule="auto"/>
+        <w:rPr>
+          <w:rFonts w:eastAsia="Times New Roman" w:cstheme="minorHAnsi"/>
+          <w:lang w:eastAsia="en-CA"/>
+        </w:rPr>
+      </w:pPr>
+    </w:p>
+    <w:p>
+      <w:pPr>
+        <w:spacing w:after="0" w:line="240" w:lineRule="auto"/>
+        <w:rPr>
+          <w:rFonts w:eastAsia="Times New Roman" w:cstheme="minorHAnsi"/>
+          <w:lang w:eastAsia="en-CA"/>
+        </w:rPr>
+      </w:pPr>
+      <w:r>
+        <w:rPr>
+          <w:rFonts w:eastAsia="Times New Roman" w:cstheme="minorHAnsi"/>
+          <w:color w:val="000000"/>
+          <w:lang w:eastAsia="en-CA"/>
+        </w:rPr>
         <w:lastRenderedPageBreak/>
-        <w:t>He accesses the system (either through an application or a webpage</w:t>
-      </w:r>
-      <w:proofErr w:type="gramStart"/>
-      <w:r>
-        <w:rPr>
-          <w:rFonts w:eastAsia="Times New Roman" w:cstheme="minorHAnsi"/>
-          <w:color w:val="000000"/>
-          <w:lang w:eastAsia="en-CA"/>
-        </w:rPr>
-        <w:t>), and</w:t>
-      </w:r>
-      <w:proofErr w:type="gramEnd"/>
-      <w:r>
-        <w:rPr>
-          <w:rFonts w:eastAsia="Times New Roman" w:cstheme="minorHAnsi"/>
-          <w:color w:val="000000"/>
-          <w:lang w:eastAsia="en-CA"/>
-        </w:rPr>
-        <w:t xml:space="preserve"> puts up a posting for his team in the League of Legends category. In the posting, he specifies that he is looking players for a </w:t>
-      </w:r>
-      <w:proofErr w:type="gramStart"/>
-      <w:r>
-        <w:rPr>
-          <w:rFonts w:eastAsia="Times New Roman" w:cstheme="minorHAnsi"/>
-          <w:color w:val="000000"/>
-          <w:lang w:eastAsia="en-CA"/>
-        </w:rPr>
-        <w:t>tournament, and</w:t>
-      </w:r>
-      <w:proofErr w:type="gramEnd"/>
-      <w:r>
-        <w:rPr>
-          <w:rFonts w:eastAsia="Times New Roman" w:cstheme="minorHAnsi"/>
-          <w:color w:val="000000"/>
-          <w:lang w:eastAsia="en-CA"/>
-        </w:rPr>
-        <w:t xml:space="preserve"> specifies the requirements of the players looking to join.</w:t>
-      </w:r>
-    </w:p>
-    <w:p>
-      <w:pPr>
-        <w:spacing w:after="0" w:line="240" w:lineRule="auto"/>
-        <w:rPr>
-          <w:rFonts w:eastAsia="Times New Roman" w:cstheme="minorHAnsi"/>
-          <w:lang w:eastAsia="en-CA"/>
-        </w:rPr>
-      </w:pPr>
-    </w:p>
-    <w:p>
-      <w:pPr>
-        <w:spacing w:after="0" w:line="240" w:lineRule="auto"/>
-        <w:rPr>
-          <w:rFonts w:eastAsia="Times New Roman" w:cstheme="minorHAnsi"/>
-          <w:lang w:eastAsia="en-CA"/>
-        </w:rPr>
-      </w:pPr>
-      <w:r>
-        <w:rPr>
-          <w:rFonts w:eastAsia="Times New Roman" w:cstheme="minorHAnsi"/>
-          <w:color w:val="000000"/>
-          <w:lang w:eastAsia="en-CA"/>
-        </w:rPr>
-        <w:t xml:space="preserve">Jakob checks the system a day </w:t>
-      </w:r>
-      <w:r>
-        <w:rPr>
-          <w:rFonts w:eastAsia="Times New Roman" w:cstheme="minorHAnsi"/>
-          <w:color w:val="000000"/>
-          <w:lang w:eastAsia="en-CA"/>
-        </w:rPr>
-        <w:t>later and</w:t>
-      </w:r>
-      <w:r>
-        <w:rPr>
-          <w:rFonts w:eastAsia="Times New Roman" w:cstheme="minorHAnsi"/>
-          <w:color w:val="000000"/>
-          <w:lang w:eastAsia="en-CA"/>
-        </w:rPr>
-        <w:t xml:space="preserve"> is notified that 4 players are interested in joining. He examines each players </w:t>
-      </w:r>
-      <w:r>
-        <w:rPr>
-          <w:rFonts w:eastAsia="Times New Roman" w:cstheme="minorHAnsi"/>
-          <w:color w:val="000000"/>
-          <w:lang w:eastAsia="en-CA"/>
-        </w:rPr>
-        <w:t>profile</w:t>
-      </w:r>
-      <w:r>
-        <w:rPr>
-          <w:rFonts w:eastAsia="Times New Roman" w:cstheme="minorHAnsi"/>
-          <w:color w:val="000000"/>
-          <w:lang w:eastAsia="en-CA"/>
-        </w:rPr>
-        <w:t xml:space="preserve"> for their ranks and reputation. After consulting with the other team members, he accepts 2 players. Jakob sends the players his contact information, and they switch to an external platform to communicate further.</w:t>
-      </w:r>
-    </w:p>
-    <w:p>
-      <w:pPr>
-        <w:spacing w:after="0" w:line="240" w:lineRule="auto"/>
-        <w:rPr>
-          <w:rFonts w:eastAsia="Times New Roman" w:cstheme="minorHAnsi"/>
-          <w:lang w:eastAsia="en-CA"/>
-        </w:rPr>
-      </w:pPr>
-    </w:p>
-    <w:p>
-      <w:pPr>
-        <w:spacing w:after="0" w:line="240" w:lineRule="auto"/>
-        <w:rPr>
-          <w:rFonts w:eastAsia="Times New Roman" w:cstheme="minorHAnsi"/>
-          <w:lang w:eastAsia="en-CA"/>
-        </w:rPr>
-      </w:pPr>
-      <w:r>
-        <w:rPr>
-          <w:rFonts w:eastAsia="Times New Roman" w:cstheme="minorHAnsi"/>
-          <w:color w:val="000000"/>
-          <w:lang w:eastAsia="en-CA"/>
-        </w:rPr>
         <w:t xml:space="preserve">After the tournament, Jakob is pleased with his new teammates and gives them good reviews on their profiles. </w:t>
       </w:r>
     </w:p>
@@ -928,7 +1287,6 @@
           <w:color w:val="000000"/>
           <w:lang w:eastAsia="en-CA"/>
         </w:rPr>
-        <w:lastRenderedPageBreak/>
         <w:t>However, in the middle of contacting another group. someone from the previous group is harassing Jason through the message feature. Jason reads the messages, then blocks him and reports the messages to our system. He then resumes contacting the second group.</w:t>
       </w:r>
     </w:p>

</xml_diff>